<commit_message>
adicionado idade ao sistema de login
</commit_message>
<xml_diff>
--- a/Notificação  ENCERRAMENTO.docx
+++ b/Notificação  ENCERRAMENTO.docx
@@ -474,6 +474,47 @@
           <w:shd w:fill="auto" w:val="clear"/>
         </w:rPr>
         <w:t xml:space="preserve">sistema de login</w:t>
+      </w:r>
+    </w:p>
+    <w:p>
+      <w:pPr>
+        <w:spacing w:before="0" w:after="0" w:line="240"/>
+        <w:ind w:right="0" w:left="-993" w:firstLine="0"/>
+        <w:jc w:val="center"/>
+        <w:rPr>
+          <w:rFonts w:ascii="Times New Roman" w:hAnsi="Times New Roman" w:cs="Times New Roman" w:eastAsia="Times New Roman"/>
+          <w:color w:val="auto"/>
+          <w:spacing w:val="0"/>
+          <w:position w:val="0"/>
+          <w:sz w:val="22"/>
+          <w:shd w:fill="auto" w:val="clear"/>
+        </w:rPr>
+      </w:pPr>
+    </w:p>
+    <w:p>
+      <w:pPr>
+        <w:spacing w:before="0" w:after="0" w:line="240"/>
+        <w:ind w:right="0" w:left="-993" w:firstLine="0"/>
+        <w:jc w:val="center"/>
+        <w:rPr>
+          <w:rFonts w:ascii="Times New Roman" w:hAnsi="Times New Roman" w:cs="Times New Roman" w:eastAsia="Times New Roman"/>
+          <w:color w:val="auto"/>
+          <w:spacing w:val="0"/>
+          <w:position w:val="0"/>
+          <w:sz w:val="22"/>
+          <w:shd w:fill="auto" w:val="clear"/>
+        </w:rPr>
+      </w:pPr>
+      <w:r>
+        <w:rPr>
+          <w:rFonts w:ascii="Times New Roman" w:hAnsi="Times New Roman" w:cs="Times New Roman" w:eastAsia="Times New Roman"/>
+          <w:color w:val="auto"/>
+          <w:spacing w:val="0"/>
+          <w:position w:val="0"/>
+          <w:sz w:val="22"/>
+          <w:shd w:fill="auto" w:val="clear"/>
+        </w:rPr>
+        <w:t xml:space="preserve">adicione sua idade</w:t>
       </w:r>
     </w:p>
   </w:body>

</xml_diff>